<commit_message>
Updated Creative Brief Page
</commit_message>
<xml_diff>
--- a/WK1/Creative Brief/Brown_Jennifer_CB.docx
+++ b/WK1/Creative Brief/Brown_Jennifer_CB.docx
@@ -84,7 +84,7 @@
       </w:pPr>
       <w:r>
         <w:drawing>
-          <wp:inline distT="0" distB="0" distL="0" distR="0">
+          <wp:inline distT="0" distB="0" distL="0" distR="0" wp14:anchorId="61E4DC64" wp14:editId="23E7CE75">
             <wp:extent cx="4062095" cy="3042285"/>
             <wp:effectExtent l="0" t="0" r="1905" b="5715"/>
             <wp:docPr id="1" name="Picture 1"/>
@@ -155,7 +155,7 @@
             <mc:AlternateContent>
               <mc:Choice Requires="wps">
                 <w:drawing>
-                  <wp:anchor distT="0" distB="0" distL="114300" distR="114300" simplePos="0" relativeHeight="251659264" behindDoc="0" locked="0" layoutInCell="1" allowOverlap="1" wp14:anchorId="3D3A46BB" wp14:editId="7FB85A96">
+                  <wp:anchor distT="0" distB="0" distL="114300" distR="114300" simplePos="0" relativeHeight="251659264" behindDoc="0" locked="0" layoutInCell="1" allowOverlap="1" wp14:anchorId="0EE82816" wp14:editId="7B5695B3">
                     <wp:simplePos x="0" y="0"/>
                     <wp:positionH relativeFrom="column">
                       <wp:posOffset>0</wp:posOffset>
@@ -221,6 +221,36 @@
                                 <w:r>
                                   <w:tab/>
                                 </w:r>
+                                <w:r>
+                                  <w:tab/>
+                                </w:r>
+                                <w:r>
+                                  <w:tab/>
+                                </w:r>
+                                <w:r>
+                                  <w:tab/>
+                                </w:r>
+                                <w:r>
+                                  <w:tab/>
+                                </w:r>
+                                <w:r>
+                                  <w:tab/>
+                                </w:r>
+                                <w:r>
+                                  <w:tab/>
+                                </w:r>
+                                <w:r>
+                                  <w:tab/>
+                                </w:r>
+                                <w:r>
+                                  <w:tab/>
+                                </w:r>
+                                <w:r>
+                                  <w:tab/>
+                                  <w:t xml:space="preserve">            3</w:t>
+                                </w:r>
+                                <w:bookmarkStart w:id="0" w:name="_GoBack"/>
+                                <w:bookmarkEnd w:id="0"/>
                                 <w:r>
                                   <w:tab/>
                                 </w:r>
@@ -314,6 +344,36 @@
                           </w:r>
                           <w:r>
                             <w:tab/>
+                            <w:t xml:space="preserve">            3</w:t>
+                          </w:r>
+                          <w:bookmarkStart w:id="1" w:name="_GoBack"/>
+                          <w:bookmarkEnd w:id="1"/>
+                          <w:r>
+                            <w:tab/>
+                          </w:r>
+                          <w:r>
+                            <w:tab/>
+                          </w:r>
+                          <w:r>
+                            <w:tab/>
+                          </w:r>
+                          <w:r>
+                            <w:tab/>
+                          </w:r>
+                          <w:r>
+                            <w:tab/>
+                          </w:r>
+                          <w:r>
+                            <w:tab/>
+                          </w:r>
+                          <w:r>
+                            <w:tab/>
+                          </w:r>
+                          <w:r>
+                            <w:tab/>
+                          </w:r>
+                          <w:r>
+                            <w:tab/>
                           </w:r>
                           <w:r>
                             <w:tab/>
@@ -356,7 +416,7 @@
             <mc:AlternateContent>
               <mc:Choice Requires="wps">
                 <w:drawing>
-                  <wp:anchor distT="0" distB="0" distL="114300" distR="114300" simplePos="0" relativeHeight="251665408" behindDoc="0" locked="0" layoutInCell="1" allowOverlap="1" wp14:anchorId="5E78177D" wp14:editId="4029FEEF">
+                  <wp:anchor distT="0" distB="0" distL="114300" distR="114300" simplePos="0" relativeHeight="251665408" behindDoc="0" locked="0" layoutInCell="1" allowOverlap="1" wp14:anchorId="43B9FFB2" wp14:editId="51931951">
                     <wp:simplePos x="0" y="0"/>
                     <wp:positionH relativeFrom="column">
                       <wp:posOffset>0</wp:posOffset>
@@ -539,7 +599,7 @@
             <mc:AlternateContent>
               <mc:Choice Requires="wps">
                 <w:drawing>
-                  <wp:anchor distT="0" distB="0" distL="114300" distR="114300" simplePos="0" relativeHeight="251661312" behindDoc="0" locked="0" layoutInCell="1" allowOverlap="1" wp14:anchorId="65DE5497" wp14:editId="1D601746">
+                  <wp:anchor distT="0" distB="0" distL="114300" distR="114300" simplePos="0" relativeHeight="251661312" behindDoc="0" locked="0" layoutInCell="1" allowOverlap="1" wp14:anchorId="133F2779" wp14:editId="78DA07C6">
                     <wp:simplePos x="0" y="0"/>
                     <wp:positionH relativeFrom="column">
                       <wp:posOffset>0</wp:posOffset>
@@ -725,7 +785,7 @@
             <mc:AlternateContent>
               <mc:Choice Requires="wps">
                 <w:drawing>
-                  <wp:anchor distT="0" distB="0" distL="114300" distR="114300" simplePos="0" relativeHeight="251673600" behindDoc="0" locked="0" layoutInCell="1" allowOverlap="1" wp14:anchorId="0A6999EC" wp14:editId="10429CC6">
+                  <wp:anchor distT="0" distB="0" distL="114300" distR="114300" simplePos="0" relativeHeight="251673600" behindDoc="0" locked="0" layoutInCell="1" allowOverlap="1" wp14:anchorId="5F692752" wp14:editId="6016604F">
                     <wp:simplePos x="0" y="0"/>
                     <wp:positionH relativeFrom="column">
                       <wp:posOffset>0</wp:posOffset>
@@ -833,7 +893,7 @@
             <mc:AlternateContent>
               <mc:Choice Requires="wps">
                 <w:drawing>
-                  <wp:anchor distT="0" distB="0" distL="114300" distR="114300" simplePos="0" relativeHeight="251671552" behindDoc="0" locked="0" layoutInCell="1" allowOverlap="1" wp14:anchorId="66850795" wp14:editId="1880CD0D">
+                  <wp:anchor distT="0" distB="0" distL="114300" distR="114300" simplePos="0" relativeHeight="251671552" behindDoc="0" locked="0" layoutInCell="1" allowOverlap="1" wp14:anchorId="5579A9A3" wp14:editId="376DC47B">
                     <wp:simplePos x="0" y="0"/>
                     <wp:positionH relativeFrom="column">
                       <wp:posOffset>0</wp:posOffset>
@@ -941,7 +1001,7 @@
             <mc:AlternateContent>
               <mc:Choice Requires="wps">
                 <w:drawing>
-                  <wp:anchor distT="0" distB="0" distL="114300" distR="114300" simplePos="0" relativeHeight="251669504" behindDoc="0" locked="0" layoutInCell="1" allowOverlap="1" wp14:anchorId="2047311C" wp14:editId="6633BA4A">
+                  <wp:anchor distT="0" distB="0" distL="114300" distR="114300" simplePos="0" relativeHeight="251669504" behindDoc="0" locked="0" layoutInCell="1" allowOverlap="1" wp14:anchorId="09177C9A" wp14:editId="6513D238">
                     <wp:simplePos x="0" y="0"/>
                     <wp:positionH relativeFrom="column">
                       <wp:posOffset>0</wp:posOffset>
@@ -1004,6 +1064,43 @@
                                 <w:r>
                                   <w:t>Wireframes</w:t>
                                 </w:r>
+                                <w:r>
+                                  <w:tab/>
+                                </w:r>
+                                <w:r>
+                                  <w:tab/>
+                                </w:r>
+                                <w:r>
+                                  <w:tab/>
+                                </w:r>
+                                <w:r>
+                                  <w:tab/>
+                                </w:r>
+                                <w:r>
+                                  <w:tab/>
+                                </w:r>
+                                <w:r>
+                                  <w:tab/>
+                                </w:r>
+                                <w:r>
+                                  <w:tab/>
+                                </w:r>
+                                <w:r>
+                                  <w:tab/>
+                                </w:r>
+                                <w:r>
+                                  <w:tab/>
+                                </w:r>
+                                <w:r>
+                                  <w:tab/>
+                                </w:r>
+                                <w:r>
+                                  <w:tab/>
+                                </w:r>
+                                <w:r>
+                                  <w:tab/>
+                                  <w:t>7</w:t>
+                                </w:r>
                               </w:p>
                             </w:txbxContent>
                           </wps:txbx>
@@ -1033,6 +1130,43 @@
                           <w:r>
                             <w:t>Wireframes</w:t>
                           </w:r>
+                          <w:r>
+                            <w:tab/>
+                          </w:r>
+                          <w:r>
+                            <w:tab/>
+                          </w:r>
+                          <w:r>
+                            <w:tab/>
+                          </w:r>
+                          <w:r>
+                            <w:tab/>
+                          </w:r>
+                          <w:r>
+                            <w:tab/>
+                          </w:r>
+                          <w:r>
+                            <w:tab/>
+                          </w:r>
+                          <w:r>
+                            <w:tab/>
+                          </w:r>
+                          <w:r>
+                            <w:tab/>
+                          </w:r>
+                          <w:r>
+                            <w:tab/>
+                          </w:r>
+                          <w:r>
+                            <w:tab/>
+                          </w:r>
+                          <w:r>
+                            <w:tab/>
+                          </w:r>
+                          <w:r>
+                            <w:tab/>
+                            <w:t>7</w:t>
+                          </w:r>
                         </w:p>
                       </w:txbxContent>
                     </v:textbox>
@@ -1049,7 +1183,7 @@
             <mc:AlternateContent>
               <mc:Choice Requires="wps">
                 <w:drawing>
-                  <wp:anchor distT="0" distB="0" distL="114300" distR="114300" simplePos="0" relativeHeight="251667456" behindDoc="0" locked="0" layoutInCell="1" allowOverlap="1" wp14:anchorId="697E8EC8" wp14:editId="3738900F">
+                  <wp:anchor distT="0" distB="0" distL="114300" distR="114300" simplePos="0" relativeHeight="251667456" behindDoc="0" locked="0" layoutInCell="1" allowOverlap="1" wp14:anchorId="4474A9FA" wp14:editId="4AA9AA6B">
                     <wp:simplePos x="0" y="0"/>
                     <wp:positionH relativeFrom="column">
                       <wp:posOffset>0</wp:posOffset>
@@ -1112,6 +1246,43 @@
                                 <w:r>
                                   <w:t>Flow Chart</w:t>
                                 </w:r>
+                                <w:r>
+                                  <w:tab/>
+                                </w:r>
+                                <w:r>
+                                  <w:tab/>
+                                </w:r>
+                                <w:r>
+                                  <w:tab/>
+                                </w:r>
+                                <w:r>
+                                  <w:tab/>
+                                </w:r>
+                                <w:r>
+                                  <w:tab/>
+                                </w:r>
+                                <w:r>
+                                  <w:tab/>
+                                </w:r>
+                                <w:r>
+                                  <w:tab/>
+                                </w:r>
+                                <w:r>
+                                  <w:tab/>
+                                </w:r>
+                                <w:r>
+                                  <w:tab/>
+                                </w:r>
+                                <w:r>
+                                  <w:tab/>
+                                </w:r>
+                                <w:r>
+                                  <w:tab/>
+                                </w:r>
+                                <w:r>
+                                  <w:tab/>
+                                  <w:t>6</w:t>
+                                </w:r>
                               </w:p>
                             </w:txbxContent>
                           </wps:txbx>
@@ -1140,6 +1311,43 @@
                         <w:p>
                           <w:r>
                             <w:t>Flow Chart</w:t>
+                          </w:r>
+                          <w:r>
+                            <w:tab/>
+                          </w:r>
+                          <w:r>
+                            <w:tab/>
+                          </w:r>
+                          <w:r>
+                            <w:tab/>
+                          </w:r>
+                          <w:r>
+                            <w:tab/>
+                          </w:r>
+                          <w:r>
+                            <w:tab/>
+                          </w:r>
+                          <w:r>
+                            <w:tab/>
+                          </w:r>
+                          <w:r>
+                            <w:tab/>
+                          </w:r>
+                          <w:r>
+                            <w:tab/>
+                          </w:r>
+                          <w:r>
+                            <w:tab/>
+                          </w:r>
+                          <w:r>
+                            <w:tab/>
+                          </w:r>
+                          <w:r>
+                            <w:tab/>
+                          </w:r>
+                          <w:r>
+                            <w:tab/>
+                            <w:t>6</w:t>
                           </w:r>
                         </w:p>
                       </w:txbxContent>
@@ -1218,11 +1426,9 @@
           <w:r>
             <w:t xml:space="preserve">If projects are time sensitive, no problem, you can set the status of either an individual Project or any task within that project.  People will work more efficiently and effectively; especially when they know that there deadlines are come up quickly.  Good projection for a project is important and with Eygenda, you can make sure </w:t>
           </w:r>
-          <w:proofErr w:type="gramStart"/>
           <w:r>
-            <w:t>that tasks</w:t>
+            <w:t>those tasks</w:t>
           </w:r>
-          <w:proofErr w:type="gramEnd"/>
           <w:r>
             <w:t xml:space="preserve"> and projects are completed on time, every time.</w:t>
           </w:r>
@@ -1459,7 +1665,7 @@
           </w:pPr>
           <w:r>
             <w:drawing>
-              <wp:inline distT="0" distB="0" distL="0" distR="0" wp14:anchorId="6E18E903" wp14:editId="4CB00410">
+              <wp:inline distT="0" distB="0" distL="0" distR="0" wp14:anchorId="69FBB977" wp14:editId="7906E7F6">
                 <wp:extent cx="2402436" cy="1799292"/>
                 <wp:effectExtent l="0" t="0" r="10795" b="4445"/>
                 <wp:docPr id="13" name="Picture 13"/>
@@ -1544,7 +1750,7 @@
           </w:pPr>
           <w:r>
             <w:drawing>
-              <wp:inline distT="0" distB="0" distL="0" distR="0" wp14:anchorId="1798A9EA" wp14:editId="56BB3027">
+              <wp:inline distT="0" distB="0" distL="0" distR="0" wp14:anchorId="18FDD17D" wp14:editId="5C5A6B78">
                 <wp:extent cx="2538445" cy="1404715"/>
                 <wp:effectExtent l="0" t="0" r="1905" b="0"/>
                 <wp:docPr id="14" name="Picture 3"/>
@@ -1650,7 +1856,7 @@
               <w:noProof/>
             </w:rPr>
             <w:drawing>
-              <wp:inline distT="0" distB="0" distL="0" distR="0" wp14:anchorId="66332035" wp14:editId="52677B80">
+              <wp:inline distT="0" distB="0" distL="0" distR="0" wp14:anchorId="13D9CA3D" wp14:editId="2530525D">
                 <wp:extent cx="6383655" cy="1290320"/>
                 <wp:effectExtent l="0" t="0" r="0" b="5080"/>
                 <wp:docPr id="19" name="Picture 19" descr="Macintosh HD:Users:jlynn81:Desktop:Screen Shot 2014-01-11 at 8.16.28 PM.png"/>
@@ -1796,7 +2002,7 @@
               <w:noProof/>
             </w:rPr>
             <w:drawing>
-              <wp:inline distT="0" distB="0" distL="0" distR="0" wp14:anchorId="66F9CD11" wp14:editId="183CF0C7">
+              <wp:inline distT="0" distB="0" distL="0" distR="0" wp14:anchorId="49D48935" wp14:editId="79A0A4C5">
                 <wp:extent cx="6383655" cy="1299210"/>
                 <wp:effectExtent l="0" t="0" r="0" b="0"/>
                 <wp:docPr id="21" name="Picture 21" descr="Macintosh HD:Users:jlynn81:Desktop:Screen Shot 2014-01-11 at 8.23.02 PM.png"/>
@@ -1951,15 +2157,15 @@
       <w:pPr>
         <w:rPr>
           <w:rFonts w:ascii="Calisto MT" w:hAnsi="Calisto MT"/>
-          <w:sz w:val="40"/>
-          <w:szCs w:val="40"/>
+          <w:sz w:val="56"/>
+          <w:szCs w:val="56"/>
         </w:rPr>
       </w:pPr>
       <w:r>
         <w:rPr>
           <w:rFonts w:ascii="Calisto MT" w:hAnsi="Calisto MT"/>
-          <w:sz w:val="40"/>
-          <w:szCs w:val="40"/>
+          <w:sz w:val="56"/>
+          <w:szCs w:val="56"/>
         </w:rPr>
         <w:t>Sample Subheading: Projects</w:t>
       </w:r>
@@ -1969,7 +2175,10 @@
         <w:t xml:space="preserve">Font: </w:t>
       </w:r>
       <w:r>
-        <w:t>Cardo. Regular. Size 30pt.</w:t>
+        <w:t>Cardo. Regular. Size 28</w:t>
+      </w:r>
+      <w:r>
+        <w:t>pt.</w:t>
       </w:r>
     </w:p>
     <w:p/>
@@ -2072,7 +2281,7 @@
         <mc:AlternateContent>
           <mc:Choice Requires="wps">
             <w:drawing>
-              <wp:anchor distT="0" distB="0" distL="114300" distR="114300" simplePos="0" relativeHeight="251676672" behindDoc="0" locked="0" layoutInCell="1" allowOverlap="1" wp14:anchorId="733FB076" wp14:editId="6D619759">
+              <wp:anchor distT="0" distB="0" distL="114300" distR="114300" simplePos="0" relativeHeight="251676672" behindDoc="0" locked="0" layoutInCell="1" allowOverlap="1" wp14:anchorId="22DE16B3" wp14:editId="3D1991B1">
                 <wp:simplePos x="0" y="0"/>
                 <wp:positionH relativeFrom="column">
                   <wp:posOffset>3657600</wp:posOffset>
@@ -2206,7 +2415,7 @@
         <mc:AlternateContent>
           <mc:Choice Requires="wps">
             <w:drawing>
-              <wp:anchor distT="0" distB="0" distL="114300" distR="114300" simplePos="0" relativeHeight="251674624" behindDoc="0" locked="0" layoutInCell="1" allowOverlap="1" wp14:anchorId="53F83488" wp14:editId="74042157">
+              <wp:anchor distT="0" distB="0" distL="114300" distR="114300" simplePos="0" relativeHeight="251674624" behindDoc="0" locked="0" layoutInCell="1" allowOverlap="1" wp14:anchorId="18F703C7" wp14:editId="57589FEA">
                 <wp:simplePos x="0" y="0"/>
                 <wp:positionH relativeFrom="column">
                   <wp:posOffset>0</wp:posOffset>
@@ -2482,7 +2691,7 @@
         <mc:AlternateContent>
           <mc:Choice Requires="wps">
             <w:drawing>
-              <wp:anchor distT="0" distB="0" distL="114300" distR="114300" simplePos="0" relativeHeight="251680768" behindDoc="0" locked="0" layoutInCell="1" allowOverlap="1" wp14:anchorId="71F4C3AA" wp14:editId="5603439F">
+              <wp:anchor distT="0" distB="0" distL="114300" distR="114300" simplePos="0" relativeHeight="251680768" behindDoc="0" locked="0" layoutInCell="1" allowOverlap="1" wp14:anchorId="7DFBBDCE" wp14:editId="3DAD73F5">
                 <wp:simplePos x="0" y="0"/>
                 <wp:positionH relativeFrom="column">
                   <wp:posOffset>2514600</wp:posOffset>
@@ -2607,7 +2816,7 @@
         <mc:AlternateContent>
           <mc:Choice Requires="wps">
             <w:drawing>
-              <wp:anchor distT="0" distB="0" distL="114300" distR="114300" simplePos="0" relativeHeight="251677696" behindDoc="0" locked="0" layoutInCell="1" allowOverlap="1" wp14:anchorId="56461622" wp14:editId="59CBFB5B">
+              <wp:anchor distT="0" distB="0" distL="114300" distR="114300" simplePos="0" relativeHeight="251677696" behindDoc="0" locked="0" layoutInCell="1" allowOverlap="1" wp14:anchorId="42465C0A" wp14:editId="2045C3E7">
                 <wp:simplePos x="0" y="0"/>
                 <wp:positionH relativeFrom="column">
                   <wp:posOffset>0</wp:posOffset>
@@ -2731,7 +2940,7 @@
         <mc:AlternateContent>
           <mc:Choice Requires="wps">
             <w:drawing>
-              <wp:anchor distT="0" distB="0" distL="114300" distR="114300" simplePos="0" relativeHeight="251678720" behindDoc="0" locked="0" layoutInCell="1" allowOverlap="1" wp14:anchorId="0176A635" wp14:editId="3FD2F20E">
+              <wp:anchor distT="0" distB="0" distL="114300" distR="114300" simplePos="0" relativeHeight="251678720" behindDoc="0" locked="0" layoutInCell="1" allowOverlap="1" wp14:anchorId="2F792759" wp14:editId="55E73E2C">
                 <wp:simplePos x="0" y="0"/>
                 <wp:positionH relativeFrom="column">
                   <wp:posOffset>-48260</wp:posOffset>
@@ -2805,7 +3014,7 @@
         <mc:AlternateContent>
           <mc:Choice Requires="wps">
             <w:drawing>
-              <wp:anchor distT="0" distB="0" distL="114300" distR="114300" simplePos="0" relativeHeight="251686912" behindDoc="0" locked="0" layoutInCell="1" allowOverlap="1" wp14:anchorId="1A9CE2C6" wp14:editId="0FB48326">
+              <wp:anchor distT="0" distB="0" distL="114300" distR="114300" simplePos="0" relativeHeight="251686912" behindDoc="0" locked="0" layoutInCell="1" allowOverlap="1" wp14:anchorId="23490AB5" wp14:editId="442C8ABC">
                 <wp:simplePos x="0" y="0"/>
                 <wp:positionH relativeFrom="column">
                   <wp:posOffset>914400</wp:posOffset>
@@ -2880,7 +3089,7 @@
         <mc:AlternateContent>
           <mc:Choice Requires="wps">
             <w:drawing>
-              <wp:anchor distT="0" distB="0" distL="114300" distR="114300" simplePos="0" relativeHeight="251701248" behindDoc="0" locked="0" layoutInCell="1" allowOverlap="1" wp14:anchorId="1B180BA5" wp14:editId="04836D52">
+              <wp:anchor distT="0" distB="0" distL="114300" distR="114300" simplePos="0" relativeHeight="251701248" behindDoc="0" locked="0" layoutInCell="1" allowOverlap="1" wp14:anchorId="7BD324FC" wp14:editId="6E3EDDD1">
                 <wp:simplePos x="0" y="0"/>
                 <wp:positionH relativeFrom="column">
                   <wp:posOffset>4229100</wp:posOffset>
@@ -3005,7 +3214,7 @@
         <mc:AlternateContent>
           <mc:Choice Requires="wps">
             <w:drawing>
-              <wp:anchor distT="0" distB="0" distL="114300" distR="114300" simplePos="0" relativeHeight="251688960" behindDoc="0" locked="0" layoutInCell="1" allowOverlap="1" wp14:anchorId="410594FE" wp14:editId="0E31A294">
+              <wp:anchor distT="0" distB="0" distL="114300" distR="114300" simplePos="0" relativeHeight="251688960" behindDoc="0" locked="0" layoutInCell="1" allowOverlap="1" wp14:anchorId="7CD087F1" wp14:editId="66FC33D7">
                 <wp:simplePos x="0" y="0"/>
                 <wp:positionH relativeFrom="column">
                   <wp:posOffset>2514600</wp:posOffset>
@@ -3130,7 +3339,7 @@
         <mc:AlternateContent>
           <mc:Choice Requires="wps">
             <w:drawing>
-              <wp:anchor distT="0" distB="0" distL="114300" distR="114300" simplePos="0" relativeHeight="251682816" behindDoc="0" locked="0" layoutInCell="1" allowOverlap="1" wp14:anchorId="2136B420" wp14:editId="4AA8F77B">
+              <wp:anchor distT="0" distB="0" distL="114300" distR="114300" simplePos="0" relativeHeight="251682816" behindDoc="0" locked="0" layoutInCell="1" allowOverlap="1" wp14:anchorId="745DB2B8" wp14:editId="499E2119">
                 <wp:simplePos x="0" y="0"/>
                 <wp:positionH relativeFrom="column">
                   <wp:posOffset>0</wp:posOffset>
@@ -3257,7 +3466,7 @@
         <mc:AlternateContent>
           <mc:Choice Requires="wps">
             <w:drawing>
-              <wp:anchor distT="0" distB="0" distL="114300" distR="114300" simplePos="0" relativeHeight="251691008" behindDoc="0" locked="0" layoutInCell="1" allowOverlap="1" wp14:anchorId="4F2B0AF1" wp14:editId="414F908C">
+              <wp:anchor distT="0" distB="0" distL="114300" distR="114300" simplePos="0" relativeHeight="251691008" behindDoc="0" locked="0" layoutInCell="1" allowOverlap="1" wp14:anchorId="5268976B" wp14:editId="1185CDD3">
                 <wp:simplePos x="0" y="0"/>
                 <wp:positionH relativeFrom="column">
                   <wp:posOffset>-49530</wp:posOffset>
@@ -3330,7 +3539,7 @@
         <mc:AlternateContent>
           <mc:Choice Requires="wps">
             <w:drawing>
-              <wp:anchor distT="0" distB="0" distL="114300" distR="114300" simplePos="0" relativeHeight="251699200" behindDoc="0" locked="0" layoutInCell="1" allowOverlap="1" wp14:anchorId="24693243" wp14:editId="72BA014A">
+              <wp:anchor distT="0" distB="0" distL="114300" distR="114300" simplePos="0" relativeHeight="251699200" behindDoc="0" locked="0" layoutInCell="1" allowOverlap="1" wp14:anchorId="5535C4FC" wp14:editId="0AD2CD45">
                 <wp:simplePos x="0" y="0"/>
                 <wp:positionH relativeFrom="column">
                   <wp:posOffset>2350770</wp:posOffset>
@@ -3405,7 +3614,7 @@
         <mc:AlternateContent>
           <mc:Choice Requires="wps">
             <w:drawing>
-              <wp:anchor distT="0" distB="0" distL="114300" distR="114300" simplePos="0" relativeHeight="251711488" behindDoc="0" locked="0" layoutInCell="1" allowOverlap="1" wp14:anchorId="64D062A0" wp14:editId="29647FF3">
+              <wp:anchor distT="0" distB="0" distL="114300" distR="114300" simplePos="0" relativeHeight="251711488" behindDoc="0" locked="0" layoutInCell="1" allowOverlap="1" wp14:anchorId="54197BC0" wp14:editId="70AD4A9D">
                 <wp:simplePos x="0" y="0"/>
                 <wp:positionH relativeFrom="column">
                   <wp:posOffset>306070</wp:posOffset>
@@ -3478,7 +3687,7 @@
         <mc:AlternateContent>
           <mc:Choice Requires="wps">
             <w:drawing>
-              <wp:anchor distT="0" distB="0" distL="114300" distR="114300" simplePos="0" relativeHeight="251705344" behindDoc="0" locked="0" layoutInCell="1" allowOverlap="1" wp14:anchorId="0F8D4F5E" wp14:editId="3B2A8491">
+              <wp:anchor distT="0" distB="0" distL="114300" distR="114300" simplePos="0" relativeHeight="251705344" behindDoc="0" locked="0" layoutInCell="1" allowOverlap="1" wp14:anchorId="43146F62" wp14:editId="0201D04E">
                 <wp:simplePos x="0" y="0"/>
                 <wp:positionH relativeFrom="column">
                   <wp:posOffset>-151130</wp:posOffset>
@@ -3553,7 +3762,7 @@
         <mc:AlternateContent>
           <mc:Choice Requires="wps">
             <w:drawing>
-              <wp:anchor distT="0" distB="0" distL="114300" distR="114300" simplePos="0" relativeHeight="251719680" behindDoc="0" locked="0" layoutInCell="1" allowOverlap="1" wp14:anchorId="692C8A16" wp14:editId="6CBA5EE8">
+              <wp:anchor distT="0" distB="0" distL="114300" distR="114300" simplePos="0" relativeHeight="251719680" behindDoc="0" locked="0" layoutInCell="1" allowOverlap="1" wp14:anchorId="1AA101AD" wp14:editId="2DCA0C50">
                 <wp:simplePos x="0" y="0"/>
                 <wp:positionH relativeFrom="column">
                   <wp:posOffset>3175000</wp:posOffset>
@@ -3626,7 +3835,7 @@
         <mc:AlternateContent>
           <mc:Choice Requires="wps">
             <w:drawing>
-              <wp:anchor distT="0" distB="0" distL="114300" distR="114300" simplePos="0" relativeHeight="251695104" behindDoc="0" locked="0" layoutInCell="1" allowOverlap="1" wp14:anchorId="44D7E038" wp14:editId="28C19A97">
+              <wp:anchor distT="0" distB="0" distL="114300" distR="114300" simplePos="0" relativeHeight="251695104" behindDoc="0" locked="0" layoutInCell="1" allowOverlap="1" wp14:anchorId="3B4727F6" wp14:editId="33D4EC79">
                 <wp:simplePos x="0" y="0"/>
                 <wp:positionH relativeFrom="column">
                   <wp:posOffset>1574800</wp:posOffset>
@@ -3701,7 +3910,7 @@
         <mc:AlternateContent>
           <mc:Choice Requires="wps">
             <w:drawing>
-              <wp:anchor distT="0" distB="0" distL="114300" distR="114300" simplePos="0" relativeHeight="251697152" behindDoc="0" locked="0" layoutInCell="1" allowOverlap="1" wp14:anchorId="265448F5" wp14:editId="0A7F9807">
+              <wp:anchor distT="0" distB="0" distL="114300" distR="114300" simplePos="0" relativeHeight="251697152" behindDoc="0" locked="0" layoutInCell="1" allowOverlap="1" wp14:anchorId="0A80AB36" wp14:editId="0534F483">
                 <wp:simplePos x="0" y="0"/>
                 <wp:positionH relativeFrom="column">
                   <wp:posOffset>2400300</wp:posOffset>
@@ -3826,7 +4035,7 @@
         <mc:AlternateContent>
           <mc:Choice Requires="wps">
             <w:drawing>
-              <wp:anchor distT="0" distB="0" distL="114300" distR="114300" simplePos="0" relativeHeight="251713536" behindDoc="0" locked="0" layoutInCell="1" allowOverlap="1" wp14:anchorId="5BF800C9" wp14:editId="5442FA5B">
+              <wp:anchor distT="0" distB="0" distL="114300" distR="114300" simplePos="0" relativeHeight="251713536" behindDoc="0" locked="0" layoutInCell="1" allowOverlap="1" wp14:anchorId="5B94FA6A" wp14:editId="7D579084">
                 <wp:simplePos x="0" y="0"/>
                 <wp:positionH relativeFrom="column">
                   <wp:posOffset>4229100</wp:posOffset>
@@ -3953,7 +4162,7 @@
         <mc:AlternateContent>
           <mc:Choice Requires="wps">
             <w:drawing>
-              <wp:anchor distT="0" distB="0" distL="114300" distR="114300" simplePos="0" relativeHeight="251703296" behindDoc="0" locked="0" layoutInCell="1" allowOverlap="1" wp14:anchorId="288B5F02" wp14:editId="05C8A36D">
+              <wp:anchor distT="0" distB="0" distL="114300" distR="114300" simplePos="0" relativeHeight="251703296" behindDoc="0" locked="0" layoutInCell="1" allowOverlap="1" wp14:anchorId="23501A41" wp14:editId="530C04A8">
                 <wp:simplePos x="0" y="0"/>
                 <wp:positionH relativeFrom="column">
                   <wp:posOffset>0</wp:posOffset>
@@ -4080,7 +4289,7 @@
         <mc:AlternateContent>
           <mc:Choice Requires="wps">
             <w:drawing>
-              <wp:anchor distT="0" distB="0" distL="114300" distR="114300" simplePos="0" relativeHeight="251707392" behindDoc="0" locked="0" layoutInCell="1" allowOverlap="1" wp14:anchorId="7D323BF3" wp14:editId="0B32D1B1">
+              <wp:anchor distT="0" distB="0" distL="114300" distR="114300" simplePos="0" relativeHeight="251707392" behindDoc="0" locked="0" layoutInCell="1" allowOverlap="1" wp14:anchorId="0F1B8118" wp14:editId="2D3423F3">
                 <wp:simplePos x="0" y="0"/>
                 <wp:positionH relativeFrom="column">
                   <wp:posOffset>982980</wp:posOffset>
@@ -4153,7 +4362,7 @@
         <mc:AlternateContent>
           <mc:Choice Requires="wps">
             <w:drawing>
-              <wp:anchor distT="0" distB="0" distL="114300" distR="114300" simplePos="0" relativeHeight="251717632" behindDoc="0" locked="0" layoutInCell="1" allowOverlap="1" wp14:anchorId="37A322E2" wp14:editId="087DF8B2">
+              <wp:anchor distT="0" distB="0" distL="114300" distR="114300" simplePos="0" relativeHeight="251717632" behindDoc="0" locked="0" layoutInCell="1" allowOverlap="1" wp14:anchorId="4453FDE4" wp14:editId="653FDAC9">
                 <wp:simplePos x="0" y="0"/>
                 <wp:positionH relativeFrom="column">
                   <wp:posOffset>3154680</wp:posOffset>
@@ -4228,7 +4437,7 @@
         <mc:AlternateContent>
           <mc:Choice Requires="wps">
             <w:drawing>
-              <wp:anchor distT="0" distB="0" distL="114300" distR="114300" simplePos="0" relativeHeight="251721728" behindDoc="0" locked="0" layoutInCell="1" allowOverlap="1" wp14:anchorId="63BA67CE" wp14:editId="012D2AF2">
+              <wp:anchor distT="0" distB="0" distL="114300" distR="114300" simplePos="0" relativeHeight="251721728" behindDoc="0" locked="0" layoutInCell="1" allowOverlap="1" wp14:anchorId="5DB92B62" wp14:editId="23C22AB1">
                 <wp:simplePos x="0" y="0"/>
                 <wp:positionH relativeFrom="column">
                   <wp:posOffset>-261620</wp:posOffset>
@@ -4303,7 +4512,7 @@
         <mc:AlternateContent>
           <mc:Choice Requires="wps">
             <w:drawing>
-              <wp:anchor distT="0" distB="0" distL="114300" distR="114300" simplePos="0" relativeHeight="251715584" behindDoc="0" locked="0" layoutInCell="1" allowOverlap="1" wp14:anchorId="3CD548FA" wp14:editId="5D5D681A">
+              <wp:anchor distT="0" distB="0" distL="114300" distR="114300" simplePos="0" relativeHeight="251715584" behindDoc="0" locked="0" layoutInCell="1" allowOverlap="1" wp14:anchorId="6AEC84D7" wp14:editId="0EB12352">
                 <wp:simplePos x="0" y="0"/>
                 <wp:positionH relativeFrom="column">
                   <wp:posOffset>4229100</wp:posOffset>
@@ -4432,7 +4641,7 @@
         <mc:AlternateContent>
           <mc:Choice Requires="wps">
             <w:drawing>
-              <wp:anchor distT="0" distB="0" distL="114300" distR="114300" simplePos="0" relativeHeight="251709440" behindDoc="0" locked="0" layoutInCell="1" allowOverlap="1" wp14:anchorId="636F851C" wp14:editId="485270F1">
+              <wp:anchor distT="0" distB="0" distL="114300" distR="114300" simplePos="0" relativeHeight="251709440" behindDoc="0" locked="0" layoutInCell="1" allowOverlap="1" wp14:anchorId="3CA4B3F7" wp14:editId="1598E6E5">
                 <wp:simplePos x="0" y="0"/>
                 <wp:positionH relativeFrom="column">
                   <wp:posOffset>1143000</wp:posOffset>
@@ -4580,6 +4789,158 @@
     <w:p>
       <w:pPr>
         <w:spacing w:line="240" w:lineRule="auto"/>
+        <w:rPr>
+          <w:rFonts w:asciiTheme="majorHAnsi" w:hAnsiTheme="majorHAnsi"/>
+          <w:b/>
+          <w:color w:val="4EACF3" w:themeColor="background2" w:themeShade="BF"/>
+          <w:u w:val="single"/>
+        </w:rPr>
+      </w:pPr>
+      <w:r>
+        <w:rPr>
+          <w:rFonts w:asciiTheme="majorHAnsi" w:hAnsiTheme="majorHAnsi"/>
+          <w:b/>
+          <w:color w:val="4EACF3" w:themeColor="background2" w:themeShade="BF"/>
+          <w:u w:val="single"/>
+        </w:rPr>
+        <w:t>Home Page Wireframe</w:t>
+      </w:r>
+    </w:p>
+    <w:p>
+      <w:pPr>
+        <w:spacing w:line="240" w:lineRule="auto"/>
+      </w:pPr>
+      <w:r>
+        <w:rPr>
+          <w:noProof/>
+        </w:rPr>
+        <w:drawing>
+          <wp:inline distT="0" distB="0" distL="0" distR="0" wp14:anchorId="2EC36731" wp14:editId="78E6DF39">
+            <wp:extent cx="5374236" cy="4198621"/>
+            <wp:effectExtent l="0" t="0" r="10795" b="0"/>
+            <wp:docPr id="49" name="Picture 49"/>
+            <wp:cNvGraphicFramePr>
+              <a:graphicFrameLocks xmlns:a="http://schemas.openxmlformats.org/drawingml/2006/main" noChangeAspect="1"/>
+            </wp:cNvGraphicFramePr>
+            <a:graphic xmlns:a="http://schemas.openxmlformats.org/drawingml/2006/main">
+              <a:graphicData uri="http://schemas.openxmlformats.org/drawingml/2006/picture">
+                <pic:pic xmlns:pic="http://schemas.openxmlformats.org/drawingml/2006/picture">
+                  <pic:nvPicPr>
+                    <pic:cNvPr id="0" name="brown_jennifer_wireframe_Home.jpg"/>
+                    <pic:cNvPicPr/>
+                  </pic:nvPicPr>
+                  <pic:blipFill>
+                    <a:blip r:embed="rId13">
+                      <a:extLst>
+                        <a:ext uri="{28A0092B-C50C-407E-A947-70E740481C1C}">
+                          <a14:useLocalDpi xmlns:a14="http://schemas.microsoft.com/office/drawing/2010/main" val="0"/>
+                        </a:ext>
+                      </a:extLst>
+                    </a:blip>
+                    <a:stretch>
+                      <a:fillRect/>
+                    </a:stretch>
+                  </pic:blipFill>
+                  <pic:spPr>
+                    <a:xfrm>
+                      <a:off x="0" y="0"/>
+                      <a:ext cx="5375935" cy="4199948"/>
+                    </a:xfrm>
+                    <a:prstGeom prst="rect">
+                      <a:avLst/>
+                    </a:prstGeom>
+                  </pic:spPr>
+                </pic:pic>
+              </a:graphicData>
+            </a:graphic>
+          </wp:inline>
+        </w:drawing>
+      </w:r>
+    </w:p>
+    <w:p>
+      <w:pPr>
+        <w:spacing w:line="240" w:lineRule="auto"/>
+      </w:pPr>
+    </w:p>
+    <w:p>
+      <w:pPr>
+        <w:spacing w:line="240" w:lineRule="auto"/>
+        <w:rPr>
+          <w:rFonts w:asciiTheme="majorHAnsi" w:hAnsiTheme="majorHAnsi"/>
+          <w:b/>
+          <w:color w:val="4EACF3" w:themeColor="background2" w:themeShade="BF"/>
+          <w:u w:val="single"/>
+        </w:rPr>
+      </w:pPr>
+      <w:r>
+        <w:rPr>
+          <w:rFonts w:asciiTheme="majorHAnsi" w:hAnsiTheme="majorHAnsi"/>
+          <w:b/>
+          <w:color w:val="4EACF3" w:themeColor="background2" w:themeShade="BF"/>
+          <w:u w:val="single"/>
+        </w:rPr>
+        <w:t>Registration Page</w:t>
+      </w:r>
+    </w:p>
+    <w:p>
+      <w:pPr>
+        <w:spacing w:line="240" w:lineRule="auto"/>
+      </w:pPr>
+    </w:p>
+    <w:p>
+      <w:pPr>
+        <w:spacing w:line="240" w:lineRule="auto"/>
+      </w:pPr>
+      <w:r>
+        <w:rPr>
+          <w:noProof/>
+        </w:rPr>
+        <w:drawing>
+          <wp:inline distT="0" distB="0" distL="0" distR="0" wp14:anchorId="4688221B" wp14:editId="6396B7F8">
+            <wp:extent cx="4345536" cy="2322793"/>
+            <wp:effectExtent l="0" t="0" r="0" b="0"/>
+            <wp:docPr id="51" name="Picture 51"/>
+            <wp:cNvGraphicFramePr>
+              <a:graphicFrameLocks xmlns:a="http://schemas.openxmlformats.org/drawingml/2006/main" noChangeAspect="1"/>
+            </wp:cNvGraphicFramePr>
+            <a:graphic xmlns:a="http://schemas.openxmlformats.org/drawingml/2006/main">
+              <a:graphicData uri="http://schemas.openxmlformats.org/drawingml/2006/picture">
+                <pic:pic xmlns:pic="http://schemas.openxmlformats.org/drawingml/2006/picture">
+                  <pic:nvPicPr>
+                    <pic:cNvPr id="0" name="Screen Shot 2014-01-12 at 4.15.22 PM.png"/>
+                    <pic:cNvPicPr/>
+                  </pic:nvPicPr>
+                  <pic:blipFill>
+                    <a:blip r:embed="rId14">
+                      <a:extLst>
+                        <a:ext uri="{28A0092B-C50C-407E-A947-70E740481C1C}">
+                          <a14:useLocalDpi xmlns:a14="http://schemas.microsoft.com/office/drawing/2010/main" val="0"/>
+                        </a:ext>
+                      </a:extLst>
+                    </a:blip>
+                    <a:stretch>
+                      <a:fillRect/>
+                    </a:stretch>
+                  </pic:blipFill>
+                  <pic:spPr>
+                    <a:xfrm>
+                      <a:off x="0" y="0"/>
+                      <a:ext cx="4345740" cy="2322902"/>
+                    </a:xfrm>
+                    <a:prstGeom prst="rect">
+                      <a:avLst/>
+                    </a:prstGeom>
+                  </pic:spPr>
+                </pic:pic>
+              </a:graphicData>
+            </a:graphic>
+          </wp:inline>
+        </w:drawing>
+      </w:r>
+    </w:p>
+    <w:p>
+      <w:pPr>
+        <w:spacing w:line="240" w:lineRule="auto"/>
       </w:pPr>
       <w:r>
         <w:br w:type="page"/>
@@ -4587,13 +4948,16 @@
     </w:p>
     <w:p>
       <w:pPr>
+        <w:spacing w:line="240" w:lineRule="auto"/>
+      </w:pPr>
+    </w:p>
+    <w:p>
+      <w:pPr>
         <w:pStyle w:val="Heading1"/>
       </w:pPr>
       <w:r>
         <w:t>Design Comps</w:t>
       </w:r>
-      <w:bookmarkStart w:id="0" w:name="_GoBack"/>
-      <w:bookmarkEnd w:id="0"/>
     </w:p>
     <w:p>
       <w:pPr>
@@ -5172,7 +5536,7 @@
     </w:p>
     <w:p/>
     <w:sectPr>
-      <w:headerReference w:type="default" r:id="rId13"/>
+      <w:headerReference w:type="default" r:id="rId15"/>
       <w:pgSz w:w="12240" w:h="15840"/>
       <w:pgMar w:top="1080" w:right="1080" w:bottom="1080" w:left="1080" w:header="720" w:footer="720" w:gutter="0"/>
       <w:cols w:space="720"/>
@@ -5289,7 +5653,7 @@
             <w:rPr>
               <w:noProof/>
             </w:rPr>
-            <w:t>8</w:t>
+            <w:t>4</w:t>
           </w:r>
           <w:r>
             <w:rPr>
@@ -11298,7 +11662,7 @@
 </file>
 
 <file path=customXml/itemProps1.xml><?xml version="1.0" encoding="utf-8"?>
-<ds:datastoreItem xmlns:ds="http://schemas.openxmlformats.org/officeDocument/2006/customXml" ds:itemID="{B448E5F6-178B-A649-B491-7A44673829DA}">
+<ds:datastoreItem xmlns:ds="http://schemas.openxmlformats.org/officeDocument/2006/customXml" ds:itemID="{8BD71FA5-1449-A64E-9180-D4583E541DEA}">
   <ds:schemaRefs>
     <ds:schemaRef ds:uri="http://schemas.openxmlformats.org/officeDocument/2006/bibliography"/>
   </ds:schemaRefs>

</xml_diff>

<commit_message>
Updated the Optional Items for project
</commit_message>
<xml_diff>
--- a/WK1/Creative Brief/Brown_Jennifer_CB.docx
+++ b/WK1/Creative Brief/Brown_Jennifer_CB.docx
@@ -6142,8 +6142,6 @@
         </w:rPr>
         <w:t>Add New Task Pop-up</w:t>
       </w:r>
-      <w:bookmarkStart w:id="0" w:name="_GoBack"/>
-      <w:bookmarkEnd w:id="0"/>
       <w:r>
         <w:rPr>
           <w:rFonts w:asciiTheme="majorHAnsi" w:hAnsiTheme="majorHAnsi"/>
@@ -6209,7 +6207,7 @@
         <w:rPr>
           <w:sz w:val="22"/>
         </w:rPr>
-        <w:t>View and Edit Account Info</w:t>
+        <w:t>Color Selector</w:t>
       </w:r>
     </w:p>
     <w:p>
@@ -6247,6 +6245,8 @@
         </w:rPr>
         <w:t>Dashboard Page</w:t>
       </w:r>
+      <w:bookmarkStart w:id="0" w:name="_GoBack"/>
+      <w:bookmarkEnd w:id="0"/>
     </w:p>
     <w:p>
       <w:pPr>
@@ -12854,7 +12854,7 @@
 </file>
 
 <file path=customXml/itemProps1.xml><?xml version="1.0" encoding="utf-8"?>
-<ds:datastoreItem xmlns:ds="http://schemas.openxmlformats.org/officeDocument/2006/customXml" ds:itemID="{66E3EAAC-F9EC-FD44-9DEC-96266BD0ED62}">
+<ds:datastoreItem xmlns:ds="http://schemas.openxmlformats.org/officeDocument/2006/customXml" ds:itemID="{0C59899E-93D3-4F48-A702-7BB8320F4AB5}">
   <ds:schemaRefs>
     <ds:schemaRef ds:uri="http://schemas.openxmlformats.org/officeDocument/2006/bibliography"/>
   </ds:schemaRefs>

</xml_diff>